<commit_message>
Start generation log for ibkIltis and update setup instructions
</commit_message>
<xml_diff>
--- a/_workingFolder/Setup Instructions.docx
+++ b/_workingFolder/Setup Instructions.docx
@@ -82,13 +82,7 @@
         <w:rPr>
           <w:lang w:val="de-CH"/>
         </w:rPr>
-        <w:t>Anac</w:t>
-      </w:r>
-      <w:r>
-        <w:rPr>
-          <w:lang w:val="de-CH"/>
-        </w:rPr>
-        <w:t>onda</w:t>
+        <w:t>Anaconda</w:t>
       </w:r>
       <w:proofErr w:type="spellEnd"/>
       <w:r>
@@ -133,13 +127,7 @@
         <w:rPr>
           <w:lang w:val="de-CH"/>
         </w:rPr>
-        <w:t>I</w:t>
-      </w:r>
-      <w:r>
-        <w:rPr>
-          <w:lang w:val="de-CH"/>
-        </w:rPr>
-        <w:t>nstall</w:t>
+        <w:t>Install</w:t>
       </w:r>
       <w:proofErr w:type="spellEnd"/>
       <w:r>
@@ -267,13 +255,7 @@
         <w:rPr>
           <w:lang w:val="de-CH"/>
         </w:rPr>
-        <w:t>I</w:t>
-      </w:r>
-      <w:r>
-        <w:rPr>
-          <w:lang w:val="de-CH"/>
-        </w:rPr>
-        <w:t>nstall</w:t>
+        <w:t>Install</w:t>
       </w:r>
       <w:proofErr w:type="spellEnd"/>
       <w:r>
@@ -319,14 +301,7 @@
             <w:rStyle w:val="Hyperlink"/>
             <w:lang w:val="de-CH"/>
           </w:rPr>
-          <w:t>https://docs.github.com/e</w:t>
-        </w:r>
-        <w:r>
-          <w:rPr>
-            <w:rStyle w:val="Hyperlink"/>
-            <w:lang w:val="de-CH"/>
-          </w:rPr>
-          <w:t>n/desktop/installing-and-authenticating-to-github-desktop/</w:t>
+          <w:t>https://docs.github.com/en/desktop/installing-and-authenticating-to-github-desktop/</w:t>
         </w:r>
       </w:hyperlink>
       <w:hyperlink r:id="rId9" w:history="1">
@@ -353,10 +328,7 @@
         </w:numPr>
       </w:pPr>
       <w:r>
-        <w:t>C</w:t>
-      </w:r>
-      <w:r>
-        <w:t xml:space="preserve">lone repository: </w:t>
+        <w:t xml:space="preserve">Clone repository: </w:t>
       </w:r>
       <w:hyperlink r:id="rId10" w:history="1">
         <w:r>
@@ -403,13 +375,7 @@
         <w:rPr>
           <w:lang w:val="de-CH"/>
         </w:rPr>
-        <w:t xml:space="preserve"> einen </w:t>
-      </w:r>
-      <w:r>
-        <w:rPr>
-          <w:lang w:val="de-CH"/>
-        </w:rPr>
-        <w:t>eigenen Branch</w:t>
+        <w:t xml:space="preserve"> einen eigenen Branch</w:t>
       </w:r>
     </w:p>
     <w:p>
@@ -420,10 +386,7 @@
         </w:numPr>
       </w:pPr>
       <w:r>
-        <w:t>I</w:t>
-      </w:r>
-      <w:r>
-        <w:t xml:space="preserve">nstall </w:t>
+        <w:t xml:space="preserve">Install </w:t>
       </w:r>
       <w:proofErr w:type="spellStart"/>
       <w:r>
@@ -472,14 +435,7 @@
           <w:b/>
           <w:lang w:val="de-CH"/>
         </w:rPr>
-        <w:t>U</w:t>
-      </w:r>
-      <w:r>
-        <w:rPr>
-          <w:b/>
-          <w:lang w:val="de-CH"/>
-        </w:rPr>
-        <w:t>sermat</w:t>
+        <w:t>Usermat</w:t>
       </w:r>
       <w:proofErr w:type="spellEnd"/>
       <w:r>
@@ -515,17 +471,363 @@
     </w:p>
     <w:p>
       <w:pPr>
-        <w:rPr>
-          <w:lang w:val="de-CH"/>
-        </w:rPr>
-      </w:pPr>
-    </w:p>
-    <w:p>
-      <w:r>
-        <w:t>(- install VS code: if necessary)</w:t>
+        <w:numPr>
+          <w:ilvl w:val="0"/>
+          <w:numId w:val="1"/>
+        </w:numPr>
+        <w:rPr>
+          <w:lang w:val="de-CH"/>
+        </w:rPr>
+      </w:pPr>
+      <w:proofErr w:type="spellStart"/>
+      <w:r>
+        <w:rPr>
+          <w:lang w:val="de-CH"/>
+        </w:rPr>
+        <w:t>Install</w:t>
+      </w:r>
+      <w:proofErr w:type="spellEnd"/>
+      <w:r>
+        <w:rPr>
+          <w:lang w:val="de-CH"/>
+        </w:rPr>
+        <w:t xml:space="preserve"> Anemone 0.4 </w:t>
       </w:r>
       <w:bookmarkStart w:id="0" w:name="_GoBack"/>
       <w:bookmarkEnd w:id="0"/>
+      <w:r>
+        <w:rPr>
+          <w:lang w:val="de-CH"/>
+        </w:rPr>
+        <w:t xml:space="preserve">GH Plugin: </w:t>
+      </w:r>
+      <w:hyperlink r:id="rId16" w:history="1">
+        <w:r>
+          <w:rPr>
+            <w:rStyle w:val="Hyperlink"/>
+            <w:lang w:val="de-CH"/>
+          </w:rPr>
+          <w:t>https://www.food4rhino.com/en/app/anemone</w:t>
+        </w:r>
+      </w:hyperlink>
+      <w:r>
+        <w:rPr>
+          <w:lang w:val="de-CH"/>
+        </w:rPr>
+        <w:t xml:space="preserve"> </w:t>
+      </w:r>
+    </w:p>
+    <w:p>
+      <w:pPr>
+        <w:numPr>
+          <w:ilvl w:val="1"/>
+          <w:numId w:val="1"/>
+        </w:numPr>
+        <w:rPr>
+          <w:lang w:val="de-CH"/>
+        </w:rPr>
+      </w:pPr>
+      <w:r>
+        <w:rPr>
+          <w:lang w:val="de-CH"/>
+        </w:rPr>
+        <w:t xml:space="preserve">Brauch man ein Rhino </w:t>
+      </w:r>
+      <w:proofErr w:type="spellStart"/>
+      <w:r>
+        <w:rPr>
+          <w:lang w:val="de-CH"/>
+        </w:rPr>
+        <w:t>account</w:t>
+      </w:r>
+      <w:proofErr w:type="spellEnd"/>
+      <w:r>
+        <w:rPr>
+          <w:lang w:val="de-CH"/>
+        </w:rPr>
+        <w:t xml:space="preserve"> für?</w:t>
+      </w:r>
+    </w:p>
+    <w:p>
+      <w:pPr>
+        <w:numPr>
+          <w:ilvl w:val="1"/>
+          <w:numId w:val="1"/>
+        </w:numPr>
+      </w:pPr>
+      <w:r>
+        <w:t xml:space="preserve">Download </w:t>
+      </w:r>
+      <w:proofErr w:type="spellStart"/>
+      <w:r>
+        <w:t>anemone.gha</w:t>
+      </w:r>
+      <w:proofErr w:type="spellEnd"/>
+      <w:r>
+        <w:t xml:space="preserve"> file (can </w:t>
+      </w:r>
+      <w:r>
+        <w:t>also send this file)</w:t>
+      </w:r>
+    </w:p>
+    <w:p>
+      <w:pPr>
+        <w:numPr>
+          <w:ilvl w:val="1"/>
+          <w:numId w:val="1"/>
+        </w:numPr>
+      </w:pPr>
+      <w:r>
+        <w:t xml:space="preserve">Place the file into the GH component folder: </w:t>
+      </w:r>
+      <w:proofErr w:type="spellStart"/>
+      <w:r>
+        <w:t>AppData</w:t>
+      </w:r>
+      <w:proofErr w:type="spellEnd"/>
+      <w:r>
+        <w:t>\Roaming\</w:t>
+      </w:r>
+      <w:proofErr w:type="spellStart"/>
+      <w:r>
+        <w:t>Grashopper</w:t>
+      </w:r>
+      <w:proofErr w:type="spellEnd"/>
+      <w:r>
+        <w:t>\Libraries</w:t>
+      </w:r>
+    </w:p>
+    <w:p/>
+    <w:p/>
+    <w:p>
+      <w:pPr>
+        <w:pStyle w:val="ListParagraph"/>
+        <w:numPr>
+          <w:ilvl w:val="0"/>
+          <w:numId w:val="2"/>
+        </w:numPr>
+      </w:pPr>
+      <w:r>
+        <w:t xml:space="preserve">Install </w:t>
+      </w:r>
+      <w:r>
+        <w:t>and Se</w:t>
+      </w:r>
+      <w:r>
+        <w:t xml:space="preserve">tup </w:t>
+      </w:r>
+      <w:r>
+        <w:rPr>
+          <w:b/>
+        </w:rPr>
+        <w:t>VS-Code</w:t>
+      </w:r>
+      <w:r>
+        <w:t>:</w:t>
+      </w:r>
+      <w:r>
+        <w:t xml:space="preserve"> </w:t>
+      </w:r>
+      <w:hyperlink r:id="rId17" w:history="1">
+        <w:r>
+          <w:rPr>
+            <w:rStyle w:val="Hyperlink"/>
+          </w:rPr>
+          <w:t>https://code.visualstudio.com/download</w:t>
+        </w:r>
+      </w:hyperlink>
+      <w:r>
+        <w:t xml:space="preserve"> </w:t>
+      </w:r>
+    </w:p>
+    <w:p>
+      <w:pPr>
+        <w:pStyle w:val="ListParagraph"/>
+        <w:numPr>
+          <w:ilvl w:val="1"/>
+          <w:numId w:val="2"/>
+        </w:numPr>
+        <w:rPr>
+          <w:lang w:val="de-CH"/>
+        </w:rPr>
+      </w:pPr>
+      <w:proofErr w:type="spellStart"/>
+      <w:r>
+        <w:rPr>
+          <w:lang w:val="de-CH"/>
+        </w:rPr>
+        <w:t>Install</w:t>
+      </w:r>
+      <w:proofErr w:type="spellEnd"/>
+      <w:r>
+        <w:rPr>
+          <w:lang w:val="de-CH"/>
+        </w:rPr>
+        <w:t xml:space="preserve"> VS code Python Ext</w:t>
+      </w:r>
+      <w:r>
+        <w:rPr>
+          <w:lang w:val="de-CH"/>
+        </w:rPr>
+        <w:t>ension</w:t>
+      </w:r>
+    </w:p>
+    <w:p>
+      <w:pPr>
+        <w:pStyle w:val="ListParagraph"/>
+        <w:numPr>
+          <w:ilvl w:val="1"/>
+          <w:numId w:val="2"/>
+        </w:numPr>
+        <w:rPr>
+          <w:lang w:val="de-CH"/>
+        </w:rPr>
+      </w:pPr>
+      <w:proofErr w:type="spellStart"/>
+      <w:r>
+        <w:rPr>
+          <w:lang w:val="de-CH"/>
+        </w:rPr>
+        <w:t>Install</w:t>
+      </w:r>
+      <w:proofErr w:type="spellEnd"/>
+      <w:r>
+        <w:rPr>
+          <w:lang w:val="de-CH"/>
+        </w:rPr>
+        <w:t xml:space="preserve"> VS code </w:t>
+      </w:r>
+      <w:proofErr w:type="spellStart"/>
+      <w:r>
+        <w:rPr>
+          <w:lang w:val="de-CH"/>
+        </w:rPr>
+        <w:t>Jupyter</w:t>
+      </w:r>
+      <w:proofErr w:type="spellEnd"/>
+      <w:r>
+        <w:rPr>
+          <w:lang w:val="de-CH"/>
+        </w:rPr>
+        <w:t xml:space="preserve"> Extension</w:t>
+      </w:r>
+    </w:p>
+    <w:p>
+      <w:pPr>
+        <w:pStyle w:val="ListParagraph"/>
+        <w:numPr>
+          <w:ilvl w:val="1"/>
+          <w:numId w:val="2"/>
+        </w:numPr>
+      </w:pPr>
+      <w:r>
+        <w:t xml:space="preserve">Set Python Interpreter </w:t>
+      </w:r>
+      <w:r>
+        <w:t xml:space="preserve"> to anaconda installation of python in</w:t>
+      </w:r>
+      <w:r>
+        <w:t xml:space="preserve"> VS c</w:t>
+      </w:r>
+      <w:r>
+        <w:t xml:space="preserve">ode: </w:t>
+      </w:r>
+      <w:hyperlink r:id="rId18" w:history="1">
+        <w:r>
+          <w:rPr>
+            <w:rStyle w:val="Hyperlink"/>
+          </w:rPr>
+          <w:t>https://www.alphr.com/vs-code-change-python-interpreter/</w:t>
+        </w:r>
+      </w:hyperlink>
+      <w:r>
+        <w:t xml:space="preserve"> (here set the interpreter to the strucenglib3 environment created by the </w:t>
+      </w:r>
+      <w:proofErr w:type="spellStart"/>
+      <w:r>
+        <w:t>strucenglib</w:t>
+      </w:r>
+      <w:proofErr w:type="spellEnd"/>
+      <w:r>
+        <w:t xml:space="preserve"> installation: </w:t>
+      </w:r>
+      <w:proofErr w:type="spellStart"/>
+      <w:r>
+        <w:t>AppData</w:t>
+      </w:r>
+      <w:proofErr w:type="spellEnd"/>
+      <w:r>
+        <w:t>/Local/anaconda3/</w:t>
+      </w:r>
+      <w:proofErr w:type="spellStart"/>
+      <w:r>
+        <w:t>envs</w:t>
+      </w:r>
+      <w:proofErr w:type="spellEnd"/>
+      <w:r>
+        <w:t>/strucenglib3/python</w:t>
+      </w:r>
+    </w:p>
+    <w:p>
+      <w:pPr>
+        <w:pStyle w:val="ListParagraph"/>
+        <w:numPr>
+          <w:ilvl w:val="1"/>
+          <w:numId w:val="2"/>
+        </w:numPr>
+      </w:pPr>
+      <w:r>
+        <w:t>Install additional python package to strucenglib3 env (in anaconda prompt)</w:t>
+      </w:r>
+    </w:p>
+    <w:p>
+      <w:pPr>
+        <w:pStyle w:val="ListParagraph"/>
+        <w:numPr>
+          <w:ilvl w:val="2"/>
+          <w:numId w:val="2"/>
+        </w:numPr>
+      </w:pPr>
+      <w:r>
+        <w:t xml:space="preserve">Pip install </w:t>
+      </w:r>
+      <w:proofErr w:type="spellStart"/>
+      <w:r>
+        <w:t>ipykernel</w:t>
+      </w:r>
+      <w:proofErr w:type="spellEnd"/>
+    </w:p>
+    <w:p>
+      <w:pPr>
+        <w:pStyle w:val="ListParagraph"/>
+        <w:numPr>
+          <w:ilvl w:val="2"/>
+          <w:numId w:val="2"/>
+        </w:numPr>
+      </w:pPr>
+      <w:r>
+        <w:t xml:space="preserve">pip install </w:t>
+      </w:r>
+      <w:proofErr w:type="spellStart"/>
+      <w:r>
+        <w:t>scikit</w:t>
+      </w:r>
+      <w:proofErr w:type="spellEnd"/>
+      <w:r>
+        <w:t>-optimize</w:t>
+      </w:r>
+    </w:p>
+    <w:p>
+      <w:pPr>
+        <w:pStyle w:val="ListParagraph"/>
+        <w:numPr>
+          <w:ilvl w:val="2"/>
+          <w:numId w:val="2"/>
+        </w:numPr>
+      </w:pPr>
+      <w:r>
+        <w:t>pip install pandas</w:t>
+      </w:r>
     </w:p>
     <w:p/>
     <w:p>
@@ -609,7 +911,7 @@
         <w:rFonts w:ascii="Calibri" w:eastAsiaTheme="minorHAnsi" w:hAnsi="Calibri" w:cs="Calibri" w:hint="default"/>
       </w:rPr>
     </w:lvl>
-    <w:lvl w:ilvl="1" w:tplc="08070003" w:tentative="1">
+    <w:lvl w:ilvl="1" w:tplc="08070003">
       <w:start w:val="1"/>
       <w:numFmt w:val="bullet"/>
       <w:lvlText w:val="o"/>
@@ -621,7 +923,7 @@
         <w:rFonts w:ascii="Courier New" w:hAnsi="Courier New" w:cs="Courier New" w:hint="default"/>
       </w:rPr>
     </w:lvl>
-    <w:lvl w:ilvl="2" w:tplc="08070005" w:tentative="1">
+    <w:lvl w:ilvl="2" w:tplc="08070005">
       <w:start w:val="1"/>
       <w:numFmt w:val="bullet"/>
       <w:lvlText w:val=""/>
@@ -1259,6 +1561,7 @@
   <w:style w:type="character" w:default="1" w:styleId="DefaultParagraphFont">
     <w:name w:val="Default Paragraph Font"/>
     <w:uiPriority w:val="1"/>
+    <w:semiHidden/>
     <w:unhideWhenUsed/>
   </w:style>
   <w:style w:type="table" w:default="1" w:styleId="TableNormal">

</xml_diff>

<commit_message>
Update generation log and Setup instructions
</commit_message>
<xml_diff>
--- a/_workingFolder/Setup Instructions.docx
+++ b/_workingFolder/Setup Instructions.docx
@@ -491,15 +491,7 @@
         <w:rPr>
           <w:lang w:val="de-CH"/>
         </w:rPr>
-        <w:t xml:space="preserve"> Anemone 0.4 </w:t>
-      </w:r>
-      <w:bookmarkStart w:id="0" w:name="_GoBack"/>
-      <w:bookmarkEnd w:id="0"/>
-      <w:r>
-        <w:rPr>
-          <w:lang w:val="de-CH"/>
-        </w:rPr>
-        <w:t xml:space="preserve">GH Plugin: </w:t>
+        <w:t xml:space="preserve"> Anemone 0.4 GH Plugin: </w:t>
       </w:r>
       <w:hyperlink r:id="rId16" w:history="1">
         <w:r>
@@ -598,7 +590,152 @@
       </w:r>
     </w:p>
     <w:p/>
-    <w:p/>
+    <w:p>
+      <w:pPr>
+        <w:pStyle w:val="ListParagraph"/>
+        <w:numPr>
+          <w:ilvl w:val="0"/>
+          <w:numId w:val="2"/>
+        </w:numPr>
+      </w:pPr>
+      <w:r>
+        <w:t xml:space="preserve">Install </w:t>
+      </w:r>
+      <w:proofErr w:type="spellStart"/>
+      <w:r>
+        <w:t>jupyter</w:t>
+      </w:r>
+      <w:proofErr w:type="spellEnd"/>
+      <w:r>
+        <w:t xml:space="preserve"> </w:t>
+      </w:r>
+      <w:proofErr w:type="spellStart"/>
+      <w:r>
+        <w:t>notbook</w:t>
+      </w:r>
+      <w:proofErr w:type="spellEnd"/>
+      <w:r>
+        <w:t xml:space="preserve"> to the strucenglib3 environment that was created:</w:t>
+      </w:r>
+    </w:p>
+    <w:p>
+      <w:pPr>
+        <w:pStyle w:val="ListParagraph"/>
+        <w:numPr>
+          <w:ilvl w:val="1"/>
+          <w:numId w:val="2"/>
+        </w:numPr>
+      </w:pPr>
+      <w:r>
+        <w:t xml:space="preserve">Open anaconda command </w:t>
+      </w:r>
+      <w:proofErr w:type="spellStart"/>
+      <w:r>
+        <w:t>promt</w:t>
+      </w:r>
+      <w:proofErr w:type="spellEnd"/>
+    </w:p>
+    <w:p>
+      <w:pPr>
+        <w:pStyle w:val="ListParagraph"/>
+        <w:numPr>
+          <w:ilvl w:val="1"/>
+          <w:numId w:val="2"/>
+        </w:numPr>
+      </w:pPr>
+      <w:proofErr w:type="spellStart"/>
+      <w:r>
+        <w:t>Conda</w:t>
+      </w:r>
+      <w:proofErr w:type="spellEnd"/>
+      <w:r>
+        <w:t xml:space="preserve"> activate strucenglib3</w:t>
+      </w:r>
+    </w:p>
+    <w:p>
+      <w:pPr>
+        <w:pStyle w:val="ListParagraph"/>
+        <w:numPr>
+          <w:ilvl w:val="1"/>
+          <w:numId w:val="2"/>
+        </w:numPr>
+      </w:pPr>
+      <w:r>
+        <w:t>Pip install notebook</w:t>
+      </w:r>
+    </w:p>
+    <w:p>
+      <w:pPr>
+        <w:pStyle w:val="ListParagraph"/>
+        <w:numPr>
+          <w:ilvl w:val="1"/>
+          <w:numId w:val="2"/>
+        </w:numPr>
+      </w:pPr>
+      <w:r>
+        <w:t xml:space="preserve">Make your environment show up in </w:t>
+      </w:r>
+      <w:proofErr w:type="spellStart"/>
+      <w:r>
+        <w:t>jupyter</w:t>
+      </w:r>
+      <w:proofErr w:type="spellEnd"/>
+      <w:r>
+        <w:t xml:space="preserve"> kernels drop down: </w:t>
+      </w:r>
+    </w:p>
+    <w:p>
+      <w:pPr>
+        <w:pStyle w:val="ListParagraph"/>
+        <w:ind w:left="1440"/>
+      </w:pPr>
+      <w:r>
+        <w:t xml:space="preserve">python -m </w:t>
+      </w:r>
+      <w:proofErr w:type="spellStart"/>
+      <w:r>
+        <w:t>ipykernel</w:t>
+      </w:r>
+      <w:proofErr w:type="spellEnd"/>
+      <w:r>
+        <w:t xml:space="preserve"> install --user --name=</w:t>
+      </w:r>
+      <w:r>
+        <w:t>strucenglib3</w:t>
+      </w:r>
+    </w:p>
+    <w:p>
+      <w:pPr>
+        <w:pStyle w:val="ListParagraph"/>
+        <w:numPr>
+          <w:ilvl w:val="1"/>
+          <w:numId w:val="2"/>
+        </w:numPr>
+      </w:pPr>
+      <w:r>
+        <w:t xml:space="preserve">To start </w:t>
+      </w:r>
+      <w:proofErr w:type="spellStart"/>
+      <w:r>
+        <w:t>jupyter</w:t>
+      </w:r>
+      <w:proofErr w:type="spellEnd"/>
+      <w:r>
+        <w:t xml:space="preserve"> notebook: </w:t>
+      </w:r>
+      <w:proofErr w:type="spellStart"/>
+      <w:r>
+        <w:t>jupyter</w:t>
+      </w:r>
+      <w:proofErr w:type="spellEnd"/>
+      <w:r>
+        <w:t xml:space="preserve"> notebook</w:t>
+      </w:r>
+    </w:p>
+    <w:p>
+      <w:bookmarkStart w:id="0" w:name="_GoBack"/>
+      <w:bookmarkEnd w:id="0"/>
+    </w:p>
     <w:p>
       <w:pPr>
         <w:pStyle w:val="ListParagraph"/>
@@ -827,6 +964,27 @@
       </w:pPr>
       <w:r>
         <w:t>pip install pandas</w:t>
+      </w:r>
+    </w:p>
+    <w:p>
+      <w:pPr>
+        <w:pStyle w:val="ListParagraph"/>
+        <w:numPr>
+          <w:ilvl w:val="2"/>
+          <w:numId w:val="2"/>
+        </w:numPr>
+      </w:pPr>
+      <w:r>
+        <w:lastRenderedPageBreak/>
+        <w:t xml:space="preserve">pip install </w:t>
+      </w:r>
+      <w:proofErr w:type="spellStart"/>
+      <w:r>
+        <w:t>scipy</w:t>
+      </w:r>
+      <w:proofErr w:type="spellEnd"/>
+      <w:r>
+        <w:t>==1.11.4</w:t>
       </w:r>
     </w:p>
     <w:p/>

</xml_diff>

<commit_message>
Updated Setup instructions and Generation Log
</commit_message>
<xml_diff>
--- a/_workingFolder/Setup Instructions.docx
+++ b/_workingFolder/Setup Instructions.docx
@@ -732,10 +732,7 @@
         <w:t xml:space="preserve"> notebook</w:t>
       </w:r>
     </w:p>
-    <w:p>
-      <w:bookmarkStart w:id="0" w:name="_GoBack"/>
-      <w:bookmarkEnd w:id="0"/>
-    </w:p>
+    <w:p/>
     <w:p>
       <w:pPr>
         <w:pStyle w:val="ListParagraph"/>
@@ -943,6 +940,9 @@
         </w:numPr>
       </w:pPr>
       <w:r>
+        <w:t>(</w:t>
+      </w:r>
+      <w:r>
         <w:t xml:space="preserve">pip install </w:t>
       </w:r>
       <w:proofErr w:type="spellStart"/>
@@ -953,6 +953,11 @@
       <w:r>
         <w:t>-optimize</w:t>
       </w:r>
+      <w:r>
+        <w:t>) – only necessary for sampling script</w:t>
+      </w:r>
+      <w:bookmarkStart w:id="0" w:name="_GoBack"/>
+      <w:bookmarkEnd w:id="0"/>
     </w:p>
     <w:p>
       <w:pPr>

</xml_diff>